<commit_message>
Updated final SRS Document
</commit_message>
<xml_diff>
--- a/SRS Document - Team 3.docx
+++ b/SRS Document - Team 3.docx
@@ -2702,6 +2702,7 @@
           <w:rFonts w:ascii="Times New Roman" w:hAnsi="Times New Roman" w:cs="Times New Roman"/>
           <w:b/>
           <w:bCs/>
+          <w:noProof/>
           <w:sz w:val="32"/>
           <w:szCs w:val="28"/>
         </w:rPr>
@@ -2895,6 +2896,7 @@
           <w:rFonts w:ascii="Times New Roman" w:hAnsi="Times New Roman" w:cs="Times New Roman"/>
           <w:b/>
           <w:bCs/>
+          <w:noProof/>
           <w:sz w:val="32"/>
           <w:szCs w:val="28"/>
         </w:rPr>
@@ -3084,258 +3086,1090 @@
     </w:p>
     <w:p>
       <w:pPr>
-        <w:rPr>
-          <w:rFonts w:ascii="Times New Roman" w:hAnsi="Times New Roman" w:cs="Times New Roman"/>
-          <w:b/>
-          <w:bCs/>
-          <w:sz w:val="32"/>
-          <w:szCs w:val="28"/>
-        </w:rPr>
-      </w:pPr>
-    </w:p>
-    <w:p>
-      <w:pPr>
-        <w:jc w:val="center"/>
-        <w:rPr>
-          <w:rFonts w:ascii="Times New Roman" w:hAnsi="Times New Roman" w:cs="Times New Roman"/>
-          <w:b/>
-          <w:bCs/>
-          <w:sz w:val="32"/>
-          <w:szCs w:val="28"/>
-        </w:rPr>
-      </w:pPr>
-    </w:p>
-    <w:p>
-      <w:pPr>
-        <w:jc w:val="center"/>
-        <w:rPr>
-          <w:rFonts w:ascii="Times New Roman" w:hAnsi="Times New Roman" w:cs="Times New Roman"/>
-          <w:b/>
-          <w:bCs/>
-          <w:sz w:val="32"/>
-          <w:szCs w:val="28"/>
-        </w:rPr>
-      </w:pPr>
-    </w:p>
-    <w:p>
-      <w:pPr>
-        <w:jc w:val="center"/>
-        <w:rPr>
-          <w:rFonts w:ascii="Times New Roman" w:hAnsi="Times New Roman" w:cs="Times New Roman"/>
-          <w:b/>
-          <w:bCs/>
-          <w:sz w:val="32"/>
-          <w:szCs w:val="28"/>
-        </w:rPr>
-      </w:pPr>
-    </w:p>
-    <w:p>
-      <w:pPr>
-        <w:jc w:val="center"/>
-        <w:rPr>
-          <w:rFonts w:ascii="Times New Roman" w:hAnsi="Times New Roman" w:cs="Times New Roman"/>
-          <w:b/>
-          <w:bCs/>
-          <w:sz w:val="32"/>
-          <w:szCs w:val="28"/>
-        </w:rPr>
-      </w:pPr>
-    </w:p>
-    <w:p>
-      <w:pPr>
-        <w:jc w:val="center"/>
-        <w:rPr>
-          <w:rFonts w:ascii="Times New Roman" w:hAnsi="Times New Roman" w:cs="Times New Roman"/>
-          <w:b/>
-          <w:bCs/>
-          <w:sz w:val="32"/>
-          <w:szCs w:val="28"/>
-        </w:rPr>
-      </w:pPr>
-    </w:p>
-    <w:p>
-      <w:pPr>
-        <w:jc w:val="center"/>
-        <w:rPr>
-          <w:rFonts w:ascii="Times New Roman" w:hAnsi="Times New Roman" w:cs="Times New Roman"/>
-          <w:b/>
-          <w:bCs/>
-          <w:sz w:val="32"/>
-          <w:szCs w:val="28"/>
-        </w:rPr>
-      </w:pPr>
-    </w:p>
-    <w:p>
-      <w:pPr>
-        <w:jc w:val="center"/>
-        <w:rPr>
-          <w:rFonts w:ascii="Times New Roman" w:hAnsi="Times New Roman" w:cs="Times New Roman"/>
-          <w:b/>
-          <w:bCs/>
-          <w:sz w:val="32"/>
-          <w:szCs w:val="28"/>
-        </w:rPr>
-      </w:pPr>
-    </w:p>
-    <w:p>
-      <w:pPr>
-        <w:jc w:val="center"/>
-        <w:rPr>
-          <w:rFonts w:ascii="Times New Roman" w:hAnsi="Times New Roman" w:cs="Times New Roman"/>
-          <w:b/>
-          <w:bCs/>
-          <w:sz w:val="32"/>
-          <w:szCs w:val="28"/>
-        </w:rPr>
-      </w:pPr>
-    </w:p>
-    <w:p>
-      <w:pPr>
-        <w:jc w:val="center"/>
-        <w:rPr>
-          <w:rFonts w:ascii="Times New Roman" w:hAnsi="Times New Roman" w:cs="Times New Roman"/>
-          <w:b/>
-          <w:bCs/>
-          <w:sz w:val="32"/>
-          <w:szCs w:val="28"/>
-        </w:rPr>
-      </w:pPr>
-    </w:p>
-    <w:p>
-      <w:pPr>
-        <w:jc w:val="center"/>
-        <w:rPr>
-          <w:rFonts w:ascii="Times New Roman" w:hAnsi="Times New Roman" w:cs="Times New Roman"/>
-          <w:b/>
-          <w:bCs/>
-          <w:sz w:val="32"/>
-          <w:szCs w:val="28"/>
-        </w:rPr>
-      </w:pPr>
-    </w:p>
-    <w:p>
-      <w:pPr>
-        <w:jc w:val="center"/>
-        <w:rPr>
-          <w:rFonts w:ascii="Times New Roman" w:hAnsi="Times New Roman" w:cs="Times New Roman"/>
-          <w:b/>
-          <w:bCs/>
-          <w:sz w:val="32"/>
-          <w:szCs w:val="28"/>
-        </w:rPr>
-      </w:pPr>
-    </w:p>
-    <w:p>
-      <w:pPr>
-        <w:jc w:val="center"/>
-        <w:rPr>
-          <w:rFonts w:ascii="Times New Roman" w:hAnsi="Times New Roman" w:cs="Times New Roman"/>
-          <w:b/>
-          <w:bCs/>
-          <w:sz w:val="32"/>
-          <w:szCs w:val="28"/>
-        </w:rPr>
-      </w:pPr>
-    </w:p>
-    <w:p>
-      <w:pPr>
-        <w:jc w:val="center"/>
-        <w:rPr>
-          <w:rFonts w:ascii="Times New Roman" w:hAnsi="Times New Roman" w:cs="Times New Roman"/>
-          <w:b/>
-          <w:bCs/>
-          <w:sz w:val="32"/>
-          <w:szCs w:val="28"/>
-        </w:rPr>
-      </w:pPr>
-    </w:p>
-    <w:p>
-      <w:pPr>
-        <w:jc w:val="center"/>
-        <w:rPr>
-          <w:rFonts w:ascii="Times New Roman" w:hAnsi="Times New Roman" w:cs="Times New Roman"/>
-          <w:b/>
-          <w:bCs/>
-          <w:sz w:val="32"/>
-          <w:szCs w:val="28"/>
-        </w:rPr>
-      </w:pPr>
-    </w:p>
-    <w:p>
-      <w:pPr>
-        <w:jc w:val="center"/>
-        <w:rPr>
-          <w:rFonts w:ascii="Times New Roman" w:hAnsi="Times New Roman" w:cs="Times New Roman"/>
-          <w:b/>
-          <w:bCs/>
-          <w:sz w:val="32"/>
-          <w:szCs w:val="28"/>
-        </w:rPr>
-      </w:pPr>
-    </w:p>
-    <w:p>
-      <w:pPr>
-        <w:jc w:val="center"/>
-        <w:rPr>
-          <w:rFonts w:ascii="Times New Roman" w:hAnsi="Times New Roman" w:cs="Times New Roman"/>
-          <w:b/>
-          <w:bCs/>
-          <w:sz w:val="32"/>
-          <w:szCs w:val="28"/>
-        </w:rPr>
-      </w:pPr>
-    </w:p>
-    <w:p>
-      <w:pPr>
-        <w:jc w:val="center"/>
-        <w:rPr>
-          <w:rFonts w:ascii="Times New Roman" w:hAnsi="Times New Roman" w:cs="Times New Roman"/>
-          <w:b/>
-          <w:bCs/>
-          <w:sz w:val="32"/>
-          <w:szCs w:val="28"/>
-        </w:rPr>
-      </w:pPr>
-    </w:p>
-    <w:p>
-      <w:pPr>
-        <w:jc w:val="center"/>
-        <w:rPr>
-          <w:rFonts w:ascii="Times New Roman" w:hAnsi="Times New Roman" w:cs="Times New Roman"/>
-          <w:b/>
-          <w:bCs/>
-          <w:sz w:val="32"/>
-          <w:szCs w:val="28"/>
-        </w:rPr>
-      </w:pPr>
-    </w:p>
-    <w:p>
-      <w:pPr>
-        <w:jc w:val="center"/>
-        <w:rPr>
-          <w:rFonts w:ascii="Times New Roman" w:hAnsi="Times New Roman" w:cs="Times New Roman"/>
-          <w:b/>
-          <w:bCs/>
-          <w:sz w:val="32"/>
-          <w:szCs w:val="28"/>
-        </w:rPr>
-      </w:pPr>
-    </w:p>
-    <w:p>
-      <w:pPr>
-        <w:jc w:val="center"/>
-        <w:rPr>
-          <w:rFonts w:ascii="Times New Roman" w:hAnsi="Times New Roman" w:cs="Times New Roman"/>
-          <w:b/>
-          <w:bCs/>
-          <w:sz w:val="32"/>
-          <w:szCs w:val="28"/>
-        </w:rPr>
-      </w:pPr>
-    </w:p>
-    <w:p>
-      <w:pPr>
-        <w:jc w:val="center"/>
+        <w:pStyle w:val="ListParagraph"/>
+        <w:numPr>
+          <w:ilvl w:val="0"/>
+          <w:numId w:val="9"/>
+        </w:numPr>
+        <w:rPr>
+          <w:rFonts w:ascii="Times New Roman" w:hAnsi="Times New Roman" w:cs="Times New Roman"/>
+          <w:b/>
+          <w:bCs/>
+          <w:sz w:val="28"/>
+          <w:szCs w:val="24"/>
+        </w:rPr>
+      </w:pPr>
+      <w:r>
+        <w:rPr>
+          <w:rFonts w:ascii="Times New Roman" w:hAnsi="Times New Roman" w:cs="Times New Roman"/>
+          <w:b/>
+          <w:bCs/>
+          <w:sz w:val="28"/>
+          <w:szCs w:val="24"/>
+        </w:rPr>
+        <w:t>U</w:t>
+      </w:r>
+      <w:r>
+        <w:rPr>
+          <w:rFonts w:ascii="Times New Roman" w:hAnsi="Times New Roman" w:cs="Times New Roman"/>
+          <w:b/>
+          <w:bCs/>
+          <w:sz w:val="28"/>
+          <w:szCs w:val="24"/>
+        </w:rPr>
+        <w:t>ML</w:t>
+      </w:r>
+      <w:r>
+        <w:rPr>
+          <w:rFonts w:ascii="Times New Roman" w:hAnsi="Times New Roman" w:cs="Times New Roman"/>
+          <w:b/>
+          <w:bCs/>
+          <w:sz w:val="28"/>
+          <w:szCs w:val="24"/>
+        </w:rPr>
+        <w:t xml:space="preserve"> Class for Diagnostic Centre:</w:t>
+      </w:r>
+      <w:r>
+        <w:drawing>
+          <wp:anchor distT="0" distB="0" distL="114300" distR="114300" simplePos="0" relativeHeight="251673088" behindDoc="0" locked="0" layoutInCell="1" allowOverlap="1" wp14:anchorId="11D384DC" wp14:editId="7C981782">
+            <wp:simplePos x="0" y="0"/>
+            <wp:positionH relativeFrom="margin">
+              <wp:posOffset>-365760</wp:posOffset>
+            </wp:positionH>
+            <wp:positionV relativeFrom="paragraph">
+              <wp:posOffset>239395</wp:posOffset>
+            </wp:positionV>
+            <wp:extent cx="6259195" cy="7591154"/>
+            <wp:effectExtent l="0" t="0" r="8255" b="0"/>
+            <wp:wrapTopAndBottom/>
+            <wp:docPr id="9" name="Picture 9"/>
+            <wp:cNvGraphicFramePr>
+              <a:graphicFrameLocks xmlns:a="http://schemas.openxmlformats.org/drawingml/2006/main" noChangeAspect="1"/>
+            </wp:cNvGraphicFramePr>
+            <a:graphic xmlns:a="http://schemas.openxmlformats.org/drawingml/2006/main">
+              <a:graphicData uri="http://schemas.openxmlformats.org/drawingml/2006/picture">
+                <pic:pic xmlns:pic="http://schemas.openxmlformats.org/drawingml/2006/picture">
+                  <pic:nvPicPr>
+                    <pic:cNvPr id="1" name=""/>
+                    <pic:cNvPicPr/>
+                  </pic:nvPicPr>
+                  <pic:blipFill>
+                    <a:blip r:embed="rId11">
+                      <a:extLst>
+                        <a:ext uri="{28A0092B-C50C-407E-A947-70E740481C1C}">
+                          <a14:useLocalDpi xmlns:a14="http://schemas.microsoft.com/office/drawing/2010/main" val="0"/>
+                        </a:ext>
+                      </a:extLst>
+                    </a:blip>
+                    <a:stretch>
+                      <a:fillRect/>
+                    </a:stretch>
+                  </pic:blipFill>
+                  <pic:spPr>
+                    <a:xfrm>
+                      <a:off x="0" y="0"/>
+                      <a:ext cx="6261325" cy="7593737"/>
+                    </a:xfrm>
+                    <a:prstGeom prst="rect">
+                      <a:avLst/>
+                    </a:prstGeom>
+                  </pic:spPr>
+                </pic:pic>
+              </a:graphicData>
+            </a:graphic>
+            <wp14:sizeRelH relativeFrom="margin">
+              <wp14:pctWidth>0</wp14:pctWidth>
+            </wp14:sizeRelH>
+            <wp14:sizeRelV relativeFrom="margin">
+              <wp14:pctHeight>0</wp14:pctHeight>
+            </wp14:sizeRelV>
+          </wp:anchor>
+        </w:drawing>
+      </w:r>
+      <w:r>
+        <w:rPr>
+          <w:rFonts w:ascii="Times New Roman" w:hAnsi="Times New Roman" w:cs="Times New Roman"/>
+          <w:b/>
+          <w:bCs/>
+          <w:sz w:val="28"/>
+          <w:szCs w:val="24"/>
+        </w:rPr>
+        <w:t xml:space="preserve"> </w:t>
+      </w:r>
+    </w:p>
+    <w:p>
+      <w:pPr>
+        <w:pStyle w:val="ListParagraph"/>
+        <w:ind w:left="360"/>
+        <w:rPr>
+          <w:rFonts w:ascii="Times New Roman" w:hAnsi="Times New Roman" w:cs="Times New Roman"/>
+          <w:b/>
+          <w:bCs/>
+          <w:sz w:val="28"/>
+          <w:szCs w:val="24"/>
+        </w:rPr>
+      </w:pPr>
+    </w:p>
+    <w:p>
+      <w:pPr>
+        <w:pStyle w:val="ListParagraph"/>
+        <w:numPr>
+          <w:ilvl w:val="0"/>
+          <w:numId w:val="9"/>
+        </w:numPr>
+        <w:rPr>
+          <w:rFonts w:ascii="Times New Roman" w:hAnsi="Times New Roman" w:cs="Times New Roman"/>
+          <w:b/>
+          <w:bCs/>
+          <w:sz w:val="28"/>
+          <w:szCs w:val="24"/>
+        </w:rPr>
+      </w:pPr>
+      <w:r>
+        <w:rPr>
+          <w:rFonts w:ascii="Times New Roman" w:hAnsi="Times New Roman" w:cs="Times New Roman"/>
+          <w:b/>
+          <w:bCs/>
+          <w:sz w:val="28"/>
+          <w:szCs w:val="24"/>
+        </w:rPr>
+        <w:lastRenderedPageBreak/>
+        <w:t xml:space="preserve">UML class for Test slot </w:t>
+      </w:r>
+      <w:proofErr w:type="gramStart"/>
+      <w:r>
+        <w:rPr>
+          <w:rFonts w:ascii="Times New Roman" w:hAnsi="Times New Roman" w:cs="Times New Roman"/>
+          <w:b/>
+          <w:bCs/>
+          <w:sz w:val="28"/>
+          <w:szCs w:val="24"/>
+        </w:rPr>
+        <w:t>booking :</w:t>
+      </w:r>
+      <w:proofErr w:type="gramEnd"/>
+    </w:p>
+    <w:p>
+      <w:pPr>
+        <w:rPr>
+          <w:rFonts w:ascii="Times New Roman" w:hAnsi="Times New Roman" w:cs="Times New Roman"/>
+          <w:b/>
+          <w:bCs/>
+          <w:sz w:val="28"/>
+          <w:szCs w:val="24"/>
+        </w:rPr>
+      </w:pPr>
+    </w:p>
+    <w:p>
+      <w:pPr>
+        <w:rPr>
+          <w:rFonts w:ascii="Times New Roman" w:hAnsi="Times New Roman" w:cs="Times New Roman"/>
+          <w:b/>
+          <w:bCs/>
+          <w:sz w:val="28"/>
+          <w:szCs w:val="24"/>
+        </w:rPr>
+      </w:pPr>
+    </w:p>
+    <w:p>
+      <w:pPr>
+        <w:rPr>
+          <w:rFonts w:ascii="Times New Roman" w:hAnsi="Times New Roman" w:cs="Times New Roman"/>
+          <w:b/>
+          <w:bCs/>
+          <w:sz w:val="28"/>
+          <w:szCs w:val="24"/>
+        </w:rPr>
+      </w:pPr>
+      <w:r>
+        <w:rPr>
+          <w:rFonts w:ascii="Times New Roman" w:hAnsi="Times New Roman" w:cs="Times New Roman"/>
+          <w:b/>
+          <w:bCs/>
+          <w:sz w:val="28"/>
+          <w:szCs w:val="24"/>
+        </w:rPr>
+        <w:drawing>
+          <wp:anchor distT="0" distB="0" distL="114300" distR="114300" simplePos="0" relativeHeight="251674112" behindDoc="0" locked="0" layoutInCell="1" allowOverlap="1" wp14:anchorId="7227EFD1" wp14:editId="109E43B0">
+            <wp:simplePos x="0" y="0"/>
+            <wp:positionH relativeFrom="column">
+              <wp:posOffset>-480695</wp:posOffset>
+            </wp:positionH>
+            <wp:positionV relativeFrom="paragraph">
+              <wp:posOffset>290830</wp:posOffset>
+            </wp:positionV>
+            <wp:extent cx="6468745" cy="3009900"/>
+            <wp:effectExtent l="0" t="0" r="8255" b="0"/>
+            <wp:wrapTopAndBottom/>
+            <wp:docPr id="10" name="Picture 10"/>
+            <wp:cNvGraphicFramePr>
+              <a:graphicFrameLocks xmlns:a="http://schemas.openxmlformats.org/drawingml/2006/main" noChangeAspect="1"/>
+            </wp:cNvGraphicFramePr>
+            <a:graphic xmlns:a="http://schemas.openxmlformats.org/drawingml/2006/main">
+              <a:graphicData uri="http://schemas.openxmlformats.org/drawingml/2006/picture">
+                <pic:pic xmlns:pic="http://schemas.openxmlformats.org/drawingml/2006/picture">
+                  <pic:nvPicPr>
+                    <pic:cNvPr id="1" name=""/>
+                    <pic:cNvPicPr/>
+                  </pic:nvPicPr>
+                  <pic:blipFill>
+                    <a:blip r:embed="rId12">
+                      <a:extLst>
+                        <a:ext uri="{28A0092B-C50C-407E-A947-70E740481C1C}">
+                          <a14:useLocalDpi xmlns:a14="http://schemas.microsoft.com/office/drawing/2010/main" val="0"/>
+                        </a:ext>
+                      </a:extLst>
+                    </a:blip>
+                    <a:stretch>
+                      <a:fillRect/>
+                    </a:stretch>
+                  </pic:blipFill>
+                  <pic:spPr>
+                    <a:xfrm>
+                      <a:off x="0" y="0"/>
+                      <a:ext cx="6468745" cy="3009900"/>
+                    </a:xfrm>
+                    <a:prstGeom prst="rect">
+                      <a:avLst/>
+                    </a:prstGeom>
+                  </pic:spPr>
+                </pic:pic>
+              </a:graphicData>
+            </a:graphic>
+            <wp14:sizeRelH relativeFrom="margin">
+              <wp14:pctWidth>0</wp14:pctWidth>
+            </wp14:sizeRelH>
+            <wp14:sizeRelV relativeFrom="margin">
+              <wp14:pctHeight>0</wp14:pctHeight>
+            </wp14:sizeRelV>
+          </wp:anchor>
+        </w:drawing>
+      </w:r>
+    </w:p>
+    <w:p>
+      <w:pPr>
+        <w:rPr>
+          <w:rFonts w:ascii="Times New Roman" w:hAnsi="Times New Roman" w:cs="Times New Roman"/>
+          <w:b/>
+          <w:bCs/>
+          <w:sz w:val="32"/>
+          <w:szCs w:val="28"/>
+        </w:rPr>
+      </w:pPr>
+    </w:p>
+    <w:p>
+      <w:pPr>
+        <w:jc w:val="center"/>
+        <w:rPr>
+          <w:rFonts w:ascii="Times New Roman" w:hAnsi="Times New Roman" w:cs="Times New Roman"/>
+          <w:b/>
+          <w:bCs/>
+          <w:sz w:val="32"/>
+          <w:szCs w:val="28"/>
+        </w:rPr>
+      </w:pPr>
+    </w:p>
+    <w:p>
+      <w:pPr>
+        <w:jc w:val="center"/>
+        <w:rPr>
+          <w:rFonts w:ascii="Times New Roman" w:hAnsi="Times New Roman" w:cs="Times New Roman"/>
+          <w:b/>
+          <w:bCs/>
+          <w:sz w:val="32"/>
+          <w:szCs w:val="28"/>
+        </w:rPr>
+      </w:pPr>
+    </w:p>
+    <w:p>
+      <w:pPr>
+        <w:jc w:val="center"/>
+        <w:rPr>
+          <w:rFonts w:ascii="Times New Roman" w:hAnsi="Times New Roman" w:cs="Times New Roman"/>
+          <w:b/>
+          <w:bCs/>
+          <w:sz w:val="32"/>
+          <w:szCs w:val="28"/>
+        </w:rPr>
+      </w:pPr>
+    </w:p>
+    <w:p>
+      <w:pPr>
+        <w:jc w:val="center"/>
+        <w:rPr>
+          <w:rFonts w:ascii="Times New Roman" w:hAnsi="Times New Roman" w:cs="Times New Roman"/>
+          <w:b/>
+          <w:bCs/>
+          <w:sz w:val="32"/>
+          <w:szCs w:val="28"/>
+        </w:rPr>
+      </w:pPr>
+    </w:p>
+    <w:p>
+      <w:pPr>
+        <w:jc w:val="center"/>
+        <w:rPr>
+          <w:rFonts w:ascii="Times New Roman" w:hAnsi="Times New Roman" w:cs="Times New Roman"/>
+          <w:b/>
+          <w:bCs/>
+          <w:sz w:val="32"/>
+          <w:szCs w:val="28"/>
+        </w:rPr>
+      </w:pPr>
+    </w:p>
+    <w:p>
+      <w:pPr>
+        <w:jc w:val="center"/>
+        <w:rPr>
+          <w:rFonts w:ascii="Times New Roman" w:hAnsi="Times New Roman" w:cs="Times New Roman"/>
+          <w:b/>
+          <w:bCs/>
+          <w:sz w:val="32"/>
+          <w:szCs w:val="28"/>
+        </w:rPr>
+      </w:pPr>
+    </w:p>
+    <w:p>
+      <w:pPr>
+        <w:jc w:val="center"/>
+        <w:rPr>
+          <w:rFonts w:ascii="Times New Roman" w:hAnsi="Times New Roman" w:cs="Times New Roman"/>
+          <w:b/>
+          <w:bCs/>
+          <w:sz w:val="32"/>
+          <w:szCs w:val="28"/>
+        </w:rPr>
+      </w:pPr>
+    </w:p>
+    <w:p>
+      <w:pPr>
+        <w:jc w:val="center"/>
+        <w:rPr>
+          <w:rFonts w:ascii="Times New Roman" w:hAnsi="Times New Roman" w:cs="Times New Roman"/>
+          <w:b/>
+          <w:bCs/>
+          <w:sz w:val="32"/>
+          <w:szCs w:val="28"/>
+        </w:rPr>
+      </w:pPr>
+    </w:p>
+    <w:p>
+      <w:pPr>
+        <w:jc w:val="center"/>
+        <w:rPr>
+          <w:rFonts w:ascii="Times New Roman" w:hAnsi="Times New Roman" w:cs="Times New Roman"/>
+          <w:b/>
+          <w:bCs/>
+          <w:sz w:val="32"/>
+          <w:szCs w:val="28"/>
+        </w:rPr>
+      </w:pPr>
+    </w:p>
+    <w:p>
+      <w:pPr>
+        <w:rPr>
+          <w:rFonts w:ascii="Times New Roman" w:hAnsi="Times New Roman" w:cs="Times New Roman"/>
+          <w:b/>
+          <w:bCs/>
+          <w:sz w:val="32"/>
+          <w:szCs w:val="28"/>
+        </w:rPr>
+      </w:pPr>
+    </w:p>
+    <w:p>
+      <w:pPr>
+        <w:rPr>
+          <w:rFonts w:ascii="Times New Roman" w:hAnsi="Times New Roman" w:cs="Times New Roman"/>
+          <w:b/>
+          <w:bCs/>
+          <w:sz w:val="32"/>
+          <w:szCs w:val="28"/>
+        </w:rPr>
+      </w:pPr>
+    </w:p>
+    <w:p>
+      <w:pPr>
+        <w:jc w:val="center"/>
+        <w:rPr>
+          <w:rFonts w:ascii="Times New Roman" w:hAnsi="Times New Roman" w:cs="Times New Roman"/>
+          <w:b/>
+          <w:bCs/>
+          <w:sz w:val="32"/>
+          <w:szCs w:val="28"/>
+        </w:rPr>
+      </w:pPr>
+    </w:p>
+    <w:p>
+      <w:pPr>
+        <w:jc w:val="center"/>
+        <w:rPr>
+          <w:rFonts w:ascii="Times New Roman" w:hAnsi="Times New Roman" w:cs="Times New Roman"/>
+          <w:b/>
+          <w:bCs/>
+          <w:sz w:val="32"/>
+          <w:szCs w:val="28"/>
+        </w:rPr>
+      </w:pPr>
+      <w:r>
+        <w:rPr>
+          <w:rFonts w:ascii="Times New Roman" w:hAnsi="Times New Roman" w:cs="Times New Roman"/>
+          <w:b/>
+          <w:bCs/>
+          <w:sz w:val="32"/>
+          <w:szCs w:val="28"/>
+        </w:rPr>
+        <w:lastRenderedPageBreak/>
+        <w:t>API ARCHITECTURE</w:t>
+      </w:r>
+    </w:p>
+    <w:p>
+      <w:pPr>
+        <w:jc w:val="center"/>
+        <w:rPr>
+          <w:rFonts w:ascii="Times New Roman" w:hAnsi="Times New Roman" w:cs="Times New Roman"/>
+          <w:b/>
+          <w:bCs/>
+          <w:sz w:val="32"/>
+          <w:szCs w:val="28"/>
+        </w:rPr>
+      </w:pPr>
+    </w:p>
+    <w:p>
+      <w:pPr>
+        <w:rPr>
+          <w:rFonts w:ascii="Times New Roman" w:hAnsi="Times New Roman" w:cs="Times New Roman"/>
+          <w:b/>
+          <w:sz w:val="28"/>
+          <w:szCs w:val="28"/>
+        </w:rPr>
+      </w:pPr>
+      <w:r>
+        <w:rPr>
+          <w:rFonts w:ascii="Times New Roman" w:hAnsi="Times New Roman" w:cs="Times New Roman"/>
+          <w:b/>
+          <w:sz w:val="28"/>
+          <w:szCs w:val="28"/>
+        </w:rPr>
+        <w:t xml:space="preserve">API Architecture </w:t>
+      </w:r>
+    </w:p>
+    <w:p>
+      <w:pPr>
+        <w:rPr>
+          <w:rFonts w:ascii="Times New Roman" w:hAnsi="Times New Roman" w:cs="Times New Roman"/>
+          <w:sz w:val="24"/>
+          <w:szCs w:val="24"/>
+        </w:rPr>
+      </w:pPr>
+      <w:r>
+        <w:rPr>
+          <w:rFonts w:ascii="Times New Roman" w:hAnsi="Times New Roman" w:cs="Times New Roman"/>
+          <w:sz w:val="24"/>
+          <w:szCs w:val="24"/>
+        </w:rPr>
+        <w:t>API architecture refers to the technical framework of developing a software interface that exposes backend data and application functionality for use in external applications. An API architecture consists of components for external interfacing, traffic control, runtime execution of business logic, and data access.</w:t>
+      </w:r>
+    </w:p>
+    <w:p>
+      <w:pPr>
+        <w:rPr>
+          <w:rFonts w:ascii="Times New Roman" w:hAnsi="Times New Roman" w:cs="Times New Roman"/>
+          <w:sz w:val="24"/>
+          <w:szCs w:val="24"/>
+        </w:rPr>
+      </w:pPr>
+    </w:p>
+    <w:p>
+      <w:pPr>
+        <w:rPr>
+          <w:rFonts w:ascii="Times New Roman" w:hAnsi="Times New Roman" w:cs="Times New Roman"/>
+          <w:sz w:val="24"/>
+          <w:szCs w:val="24"/>
+        </w:rPr>
+      </w:pPr>
+    </w:p>
+    <w:p>
+      <w:pPr>
+        <w:rPr>
+          <w:rFonts w:ascii="Times New Roman" w:hAnsi="Times New Roman" w:cs="Times New Roman"/>
+          <w:sz w:val="24"/>
+          <w:szCs w:val="24"/>
+        </w:rPr>
+      </w:pPr>
+      <w:r>
+        <w:rPr>
+          <w:rFonts w:ascii="Arial" w:hAnsi="Arial" w:cs="Arial"/>
+          <w:noProof/>
+          <w:sz w:val="28"/>
+          <w:szCs w:val="28"/>
+          <w:lang w:bidi="mr-IN"/>
+        </w:rPr>
+        <w:drawing>
+          <wp:anchor distT="0" distB="0" distL="114300" distR="114300" simplePos="0" relativeHeight="251675136" behindDoc="0" locked="0" layoutInCell="1" allowOverlap="1" wp14:anchorId="3726A45D" wp14:editId="22F2DBE8">
+            <wp:simplePos x="0" y="0"/>
+            <wp:positionH relativeFrom="margin">
+              <wp:posOffset>-403860</wp:posOffset>
+            </wp:positionH>
+            <wp:positionV relativeFrom="paragraph">
+              <wp:posOffset>451485</wp:posOffset>
+            </wp:positionV>
+            <wp:extent cx="6134100" cy="2907665"/>
+            <wp:effectExtent l="0" t="0" r="0" b="6985"/>
+            <wp:wrapSquare wrapText="bothSides"/>
+            <wp:docPr id="11" name="Picture 11"/>
+            <wp:cNvGraphicFramePr>
+              <a:graphicFrameLocks xmlns:a="http://schemas.openxmlformats.org/drawingml/2006/main" noChangeAspect="1"/>
+            </wp:cNvGraphicFramePr>
+            <a:graphic xmlns:a="http://schemas.openxmlformats.org/drawingml/2006/main">
+              <a:graphicData uri="http://schemas.openxmlformats.org/drawingml/2006/picture">
+                <pic:pic xmlns:pic="http://schemas.openxmlformats.org/drawingml/2006/picture">
+                  <pic:nvPicPr>
+                    <pic:cNvPr id="0" name="Picture 1"/>
+                    <pic:cNvPicPr>
+                      <a:picLocks noChangeAspect="1" noChangeArrowheads="1"/>
+                    </pic:cNvPicPr>
+                  </pic:nvPicPr>
+                  <pic:blipFill>
+                    <a:blip r:embed="rId13">
+                      <a:extLst>
+                        <a:ext uri="{28A0092B-C50C-407E-A947-70E740481C1C}">
+                          <a14:useLocalDpi xmlns:a14="http://schemas.microsoft.com/office/drawing/2010/main" val="0"/>
+                        </a:ext>
+                      </a:extLst>
+                    </a:blip>
+                    <a:srcRect/>
+                    <a:stretch>
+                      <a:fillRect/>
+                    </a:stretch>
+                  </pic:blipFill>
+                  <pic:spPr bwMode="auto">
+                    <a:xfrm>
+                      <a:off x="0" y="0"/>
+                      <a:ext cx="6134100" cy="2907665"/>
+                    </a:xfrm>
+                    <a:prstGeom prst="rect">
+                      <a:avLst/>
+                    </a:prstGeom>
+                    <a:noFill/>
+                    <a:ln>
+                      <a:noFill/>
+                    </a:ln>
+                  </pic:spPr>
+                </pic:pic>
+              </a:graphicData>
+            </a:graphic>
+            <wp14:sizeRelH relativeFrom="margin">
+              <wp14:pctWidth>0</wp14:pctWidth>
+            </wp14:sizeRelH>
+          </wp:anchor>
+        </w:drawing>
+      </w:r>
+      <w:r>
+        <w:rPr>
+          <w:rFonts w:ascii="Times New Roman" w:hAnsi="Times New Roman" w:cs="Times New Roman"/>
+          <w:sz w:val="24"/>
+          <w:szCs w:val="24"/>
+        </w:rPr>
+        <w:t xml:space="preserve">Four building blocks of an </w:t>
+      </w:r>
+      <w:proofErr w:type="gramStart"/>
+      <w:r>
+        <w:rPr>
+          <w:rFonts w:ascii="Times New Roman" w:hAnsi="Times New Roman" w:cs="Times New Roman"/>
+          <w:sz w:val="24"/>
+          <w:szCs w:val="24"/>
+        </w:rPr>
+        <w:t>API</w:t>
+      </w:r>
+      <w:r>
+        <w:rPr>
+          <w:rFonts w:ascii="Times New Roman" w:hAnsi="Times New Roman" w:cs="Times New Roman"/>
+          <w:sz w:val="24"/>
+          <w:szCs w:val="24"/>
+        </w:rPr>
+        <w:t xml:space="preserve"> :</w:t>
+      </w:r>
+      <w:proofErr w:type="gramEnd"/>
+    </w:p>
+    <w:p>
+      <w:pPr>
+        <w:jc w:val="center"/>
+        <w:rPr>
+          <w:rFonts w:ascii="Times New Roman" w:hAnsi="Times New Roman" w:cs="Times New Roman"/>
+          <w:b/>
+          <w:bCs/>
+          <w:sz w:val="32"/>
+          <w:szCs w:val="28"/>
+        </w:rPr>
+      </w:pPr>
+    </w:p>
+    <w:p>
+      <w:pPr>
+        <w:jc w:val="center"/>
+        <w:rPr>
+          <w:rFonts w:ascii="Times New Roman" w:hAnsi="Times New Roman" w:cs="Times New Roman"/>
+          <w:b/>
+          <w:bCs/>
+          <w:sz w:val="32"/>
+          <w:szCs w:val="28"/>
+        </w:rPr>
+      </w:pPr>
+    </w:p>
+    <w:p>
+      <w:pPr>
+        <w:jc w:val="center"/>
+        <w:rPr>
+          <w:rFonts w:ascii="Times New Roman" w:hAnsi="Times New Roman" w:cs="Times New Roman"/>
+          <w:b/>
+          <w:bCs/>
+          <w:sz w:val="32"/>
+          <w:szCs w:val="28"/>
+        </w:rPr>
+      </w:pPr>
+    </w:p>
+    <w:p>
+      <w:pPr>
+        <w:jc w:val="center"/>
+        <w:rPr>
+          <w:rFonts w:ascii="Times New Roman" w:hAnsi="Times New Roman" w:cs="Times New Roman"/>
+          <w:b/>
+          <w:bCs/>
+          <w:sz w:val="32"/>
+          <w:szCs w:val="28"/>
+        </w:rPr>
+      </w:pPr>
+    </w:p>
+    <w:p>
+      <w:pPr>
+        <w:jc w:val="center"/>
+        <w:rPr>
+          <w:rFonts w:ascii="Times New Roman" w:hAnsi="Times New Roman" w:cs="Times New Roman"/>
+          <w:b/>
+          <w:bCs/>
+          <w:sz w:val="32"/>
+          <w:szCs w:val="28"/>
+        </w:rPr>
+      </w:pPr>
+    </w:p>
+    <w:p>
+      <w:pPr>
+        <w:jc w:val="center"/>
+        <w:rPr>
+          <w:rFonts w:ascii="Times New Roman" w:hAnsi="Times New Roman" w:cs="Times New Roman"/>
+          <w:b/>
+          <w:bCs/>
+          <w:sz w:val="32"/>
+          <w:szCs w:val="28"/>
+        </w:rPr>
+      </w:pPr>
+    </w:p>
+    <w:p>
+      <w:pPr>
+        <w:jc w:val="center"/>
+        <w:rPr>
+          <w:rFonts w:ascii="Times New Roman" w:hAnsi="Times New Roman" w:cs="Times New Roman"/>
+          <w:b/>
+          <w:bCs/>
+          <w:sz w:val="32"/>
+          <w:szCs w:val="28"/>
+        </w:rPr>
+      </w:pPr>
+    </w:p>
+    <w:p>
+      <w:pPr>
+        <w:jc w:val="center"/>
+        <w:rPr>
+          <w:rFonts w:ascii="Times New Roman" w:hAnsi="Times New Roman" w:cs="Times New Roman"/>
+          <w:b/>
+          <w:bCs/>
+          <w:sz w:val="32"/>
+          <w:szCs w:val="28"/>
+        </w:rPr>
+      </w:pPr>
+    </w:p>
+    <w:p>
+      <w:pPr>
+        <w:rPr>
+          <w:rFonts w:ascii="Times New Roman" w:hAnsi="Times New Roman" w:cs="Times New Roman"/>
+          <w:b/>
+          <w:bCs/>
+          <w:sz w:val="28"/>
+          <w:szCs w:val="24"/>
+        </w:rPr>
+      </w:pPr>
+      <w:proofErr w:type="gramStart"/>
+      <w:r>
+        <w:rPr>
+          <w:rFonts w:ascii="Times New Roman" w:hAnsi="Times New Roman" w:cs="Times New Roman"/>
+          <w:b/>
+          <w:bCs/>
+          <w:sz w:val="28"/>
+          <w:szCs w:val="24"/>
+        </w:rPr>
+        <w:lastRenderedPageBreak/>
+        <w:t>We’ll</w:t>
+      </w:r>
+      <w:proofErr w:type="gramEnd"/>
+      <w:r>
+        <w:rPr>
+          <w:rFonts w:ascii="Times New Roman" w:hAnsi="Times New Roman" w:cs="Times New Roman"/>
+          <w:b/>
+          <w:bCs/>
+          <w:sz w:val="28"/>
+          <w:szCs w:val="24"/>
+        </w:rPr>
+        <w:t xml:space="preserve"> have to create following sub packages to the project to use Rest-</w:t>
+      </w:r>
+      <w:r>
+        <w:rPr>
+          <w:rFonts w:ascii="Times New Roman" w:hAnsi="Times New Roman" w:cs="Times New Roman"/>
+          <w:b/>
+          <w:bCs/>
+          <w:sz w:val="28"/>
+          <w:szCs w:val="24"/>
+        </w:rPr>
+        <w:t xml:space="preserve">API: </w:t>
+      </w:r>
+    </w:p>
+    <w:p>
+      <w:pPr>
+        <w:rPr>
+          <w:rFonts w:ascii="Times New Roman" w:hAnsi="Times New Roman" w:cs="Times New Roman"/>
+          <w:b/>
+          <w:bCs/>
+          <w:sz w:val="32"/>
+          <w:szCs w:val="28"/>
+        </w:rPr>
+      </w:pPr>
+    </w:p>
+    <w:p>
+      <w:pPr>
+        <w:rPr>
+          <w:rFonts w:ascii="Times New Roman" w:hAnsi="Times New Roman" w:cs="Times New Roman"/>
+          <w:sz w:val="24"/>
+          <w:szCs w:val="22"/>
+        </w:rPr>
+      </w:pPr>
+      <w:r>
+        <w:rPr>
+          <w:rFonts w:ascii="Times New Roman" w:hAnsi="Times New Roman" w:cs="Times New Roman"/>
+          <w:b/>
+          <w:bCs/>
+          <w:sz w:val="32"/>
+          <w:szCs w:val="28"/>
+        </w:rPr>
+        <w:t>•</w:t>
+      </w:r>
+      <w:r>
+        <w:rPr>
+          <w:rFonts w:ascii="Times New Roman" w:hAnsi="Times New Roman" w:cs="Times New Roman"/>
+          <w:sz w:val="24"/>
+          <w:szCs w:val="22"/>
+        </w:rPr>
+        <w:t xml:space="preserve"> </w:t>
+      </w:r>
+      <w:r>
+        <w:rPr>
+          <w:rFonts w:ascii="Times New Roman" w:hAnsi="Times New Roman" w:cs="Times New Roman"/>
+          <w:sz w:val="24"/>
+          <w:szCs w:val="22"/>
+        </w:rPr>
+        <w:t>DAO - The DAO (data access layer) provides an interface to connect with the database and access the data stored in the database. A single DAO class can deal with queries retrieving different types of entities.</w:t>
+      </w:r>
+    </w:p>
+    <w:p>
+      <w:pPr>
+        <w:rPr>
+          <w:rFonts w:ascii="Times New Roman" w:hAnsi="Times New Roman" w:cs="Times New Roman"/>
+          <w:sz w:val="24"/>
+          <w:szCs w:val="22"/>
+        </w:rPr>
+      </w:pPr>
+      <w:r>
+        <w:rPr>
+          <w:rFonts w:ascii="Times New Roman" w:hAnsi="Times New Roman" w:cs="Times New Roman"/>
+          <w:sz w:val="24"/>
+          <w:szCs w:val="22"/>
+        </w:rPr>
+        <w:t>•</w:t>
+      </w:r>
+      <w:r>
+        <w:rPr>
+          <w:rFonts w:ascii="Times New Roman" w:hAnsi="Times New Roman" w:cs="Times New Roman"/>
+          <w:sz w:val="24"/>
+          <w:szCs w:val="22"/>
+        </w:rPr>
+        <w:t xml:space="preserve"> </w:t>
+      </w:r>
+      <w:r>
+        <w:rPr>
+          <w:rFonts w:ascii="Times New Roman" w:hAnsi="Times New Roman" w:cs="Times New Roman"/>
+          <w:sz w:val="24"/>
+          <w:szCs w:val="22"/>
+        </w:rPr>
+        <w:t xml:space="preserve">Repository - This layer is </w:t>
+      </w:r>
+      <w:proofErr w:type="gramStart"/>
+      <w:r>
+        <w:rPr>
+          <w:rFonts w:ascii="Times New Roman" w:hAnsi="Times New Roman" w:cs="Times New Roman"/>
+          <w:sz w:val="24"/>
+          <w:szCs w:val="22"/>
+        </w:rPr>
+        <w:t>similar to</w:t>
+      </w:r>
+      <w:proofErr w:type="gramEnd"/>
+      <w:r>
+        <w:rPr>
+          <w:rFonts w:ascii="Times New Roman" w:hAnsi="Times New Roman" w:cs="Times New Roman"/>
+          <w:sz w:val="24"/>
+          <w:szCs w:val="22"/>
+        </w:rPr>
+        <w:t xml:space="preserve"> the DAO layer which connects to the database and accesses the data. </w:t>
+      </w:r>
+      <w:proofErr w:type="gramStart"/>
+      <w:r>
+        <w:rPr>
+          <w:rFonts w:ascii="Times New Roman" w:hAnsi="Times New Roman" w:cs="Times New Roman"/>
+          <w:sz w:val="24"/>
+          <w:szCs w:val="22"/>
+        </w:rPr>
+        <w:t>However</w:t>
+      </w:r>
+      <w:proofErr w:type="gramEnd"/>
+      <w:r>
+        <w:rPr>
+          <w:rFonts w:ascii="Times New Roman" w:hAnsi="Times New Roman" w:cs="Times New Roman"/>
+          <w:sz w:val="24"/>
+          <w:szCs w:val="22"/>
+        </w:rPr>
+        <w:t xml:space="preserve"> the repository layer provides a greater abstraction compared to the DAO layer. Every class is responsible for accessing and manipulating one entity. This tutorial will use the repository layer.</w:t>
+      </w:r>
+    </w:p>
+    <w:p>
+      <w:pPr>
+        <w:rPr>
+          <w:rFonts w:ascii="Times New Roman" w:hAnsi="Times New Roman" w:cs="Times New Roman"/>
+          <w:sz w:val="24"/>
+          <w:szCs w:val="22"/>
+        </w:rPr>
+      </w:pPr>
+      <w:r>
+        <w:rPr>
+          <w:rFonts w:ascii="Times New Roman" w:hAnsi="Times New Roman" w:cs="Times New Roman"/>
+          <w:sz w:val="24"/>
+          <w:szCs w:val="22"/>
+        </w:rPr>
+        <w:t>•</w:t>
+      </w:r>
+      <w:r>
+        <w:rPr>
+          <w:rFonts w:ascii="Times New Roman" w:hAnsi="Times New Roman" w:cs="Times New Roman"/>
+          <w:sz w:val="24"/>
+          <w:szCs w:val="22"/>
+        </w:rPr>
+        <w:t xml:space="preserve"> </w:t>
+      </w:r>
+      <w:r>
+        <w:rPr>
+          <w:rFonts w:ascii="Times New Roman" w:hAnsi="Times New Roman" w:cs="Times New Roman"/>
+          <w:sz w:val="24"/>
+          <w:szCs w:val="22"/>
+        </w:rPr>
+        <w:t>Service - This layer calls the DAO layer to get the data and perform business logic on it. The business logic in the service layer could be - performing calculations on the data received, filtering data based on some logic, etc.</w:t>
+      </w:r>
+    </w:p>
+    <w:p>
+      <w:pPr>
+        <w:rPr>
+          <w:rFonts w:ascii="Times New Roman" w:hAnsi="Times New Roman" w:cs="Times New Roman"/>
+          <w:sz w:val="24"/>
+          <w:szCs w:val="22"/>
+        </w:rPr>
+      </w:pPr>
+      <w:r>
+        <w:rPr>
+          <w:rFonts w:ascii="Times New Roman" w:hAnsi="Times New Roman" w:cs="Times New Roman"/>
+          <w:sz w:val="24"/>
+          <w:szCs w:val="22"/>
+        </w:rPr>
+        <w:t>•</w:t>
+      </w:r>
+      <w:r>
+        <w:rPr>
+          <w:rFonts w:ascii="Times New Roman" w:hAnsi="Times New Roman" w:cs="Times New Roman"/>
+          <w:sz w:val="24"/>
+          <w:szCs w:val="22"/>
+        </w:rPr>
+        <w:t xml:space="preserve"> </w:t>
+      </w:r>
+      <w:r>
+        <w:rPr>
+          <w:rFonts w:ascii="Times New Roman" w:hAnsi="Times New Roman" w:cs="Times New Roman"/>
+          <w:sz w:val="24"/>
+          <w:szCs w:val="22"/>
+        </w:rPr>
+        <w:t>Model - The model contains all the Java objects that will be mapped to the database table using. The DAO will fetch the data from the database and populate the respective model with that data and return it to the service layer and vice versa.</w:t>
+      </w:r>
+    </w:p>
+    <w:p>
+      <w:pPr>
+        <w:rPr>
+          <w:rFonts w:ascii="Times New Roman" w:hAnsi="Times New Roman" w:cs="Times New Roman"/>
+          <w:sz w:val="24"/>
+          <w:szCs w:val="22"/>
+        </w:rPr>
+      </w:pPr>
+      <w:r>
+        <w:rPr>
+          <w:rFonts w:ascii="Times New Roman" w:hAnsi="Times New Roman" w:cs="Times New Roman"/>
+          <w:sz w:val="24"/>
+          <w:szCs w:val="22"/>
+        </w:rPr>
+        <w:t>•</w:t>
+      </w:r>
+      <w:r>
+        <w:rPr>
+          <w:rFonts w:ascii="Times New Roman" w:hAnsi="Times New Roman" w:cs="Times New Roman"/>
+          <w:sz w:val="24"/>
+          <w:szCs w:val="22"/>
+        </w:rPr>
+        <w:t xml:space="preserve"> </w:t>
+      </w:r>
+      <w:r>
+        <w:rPr>
+          <w:rFonts w:ascii="Times New Roman" w:hAnsi="Times New Roman" w:cs="Times New Roman"/>
+          <w:sz w:val="24"/>
+          <w:szCs w:val="22"/>
+        </w:rPr>
+        <w:t>Controller - This is the topmost layer, called when a request comes for a particular REST API. The controller will process the REST API request, calls one or more services and returns an HTTP response to the client.</w:t>
+      </w:r>
+    </w:p>
+    <w:p>
+      <w:pPr>
+        <w:rPr>
+          <w:rFonts w:ascii="Times New Roman" w:hAnsi="Times New Roman" w:cs="Times New Roman"/>
+          <w:sz w:val="24"/>
+          <w:szCs w:val="22"/>
+        </w:rPr>
+      </w:pPr>
+    </w:p>
+    <w:p>
+      <w:pPr>
+        <w:rPr>
+          <w:rFonts w:ascii="Times New Roman" w:hAnsi="Times New Roman" w:cs="Times New Roman"/>
+          <w:sz w:val="24"/>
+          <w:szCs w:val="22"/>
+        </w:rPr>
+      </w:pPr>
+    </w:p>
+    <w:p>
+      <w:pPr>
+        <w:rPr>
+          <w:rFonts w:ascii="Times New Roman" w:hAnsi="Times New Roman" w:cs="Times New Roman"/>
+          <w:b/>
+          <w:bCs/>
+          <w:sz w:val="32"/>
+          <w:szCs w:val="28"/>
+        </w:rPr>
+      </w:pPr>
+    </w:p>
+    <w:p>
+      <w:pPr>
+        <w:rPr>
+          <w:rFonts w:ascii="Times New Roman" w:hAnsi="Times New Roman" w:cs="Times New Roman"/>
+          <w:b/>
+          <w:bCs/>
+          <w:sz w:val="32"/>
+          <w:szCs w:val="28"/>
+        </w:rPr>
+      </w:pPr>
+    </w:p>
+    <w:p>
+      <w:pPr>
+        <w:jc w:val="center"/>
+        <w:rPr>
+          <w:rFonts w:ascii="Times New Roman" w:hAnsi="Times New Roman" w:cs="Times New Roman"/>
+          <w:b/>
+          <w:bCs/>
+          <w:sz w:val="32"/>
+          <w:szCs w:val="28"/>
+        </w:rPr>
+      </w:pPr>
+    </w:p>
+    <w:p>
+      <w:pPr>
+        <w:jc w:val="center"/>
+        <w:rPr>
+          <w:rFonts w:ascii="Times New Roman" w:hAnsi="Times New Roman" w:cs="Times New Roman"/>
+          <w:b/>
+          <w:bCs/>
+          <w:sz w:val="32"/>
+          <w:szCs w:val="28"/>
+        </w:rPr>
+      </w:pPr>
+    </w:p>
+    <w:p>
+      <w:pPr>
+        <w:jc w:val="center"/>
+        <w:rPr>
+          <w:rFonts w:ascii="Times New Roman" w:hAnsi="Times New Roman" w:cs="Times New Roman"/>
+          <w:b/>
+          <w:bCs/>
+          <w:sz w:val="32"/>
+          <w:szCs w:val="28"/>
+        </w:rPr>
+      </w:pPr>
+    </w:p>
+    <w:p>
+      <w:pPr>
+        <w:jc w:val="center"/>
+        <w:rPr>
+          <w:rFonts w:ascii="Times New Roman" w:hAnsi="Times New Roman" w:cs="Times New Roman"/>
+          <w:b/>
+          <w:bCs/>
+          <w:sz w:val="32"/>
+          <w:szCs w:val="28"/>
+        </w:rPr>
+      </w:pPr>
+    </w:p>
+    <w:p>
+      <w:pPr>
+        <w:jc w:val="center"/>
+        <w:rPr>
+          <w:rFonts w:ascii="Times New Roman" w:hAnsi="Times New Roman" w:cs="Times New Roman"/>
+          <w:b/>
+          <w:bCs/>
+          <w:sz w:val="32"/>
+          <w:szCs w:val="28"/>
+        </w:rPr>
+      </w:pPr>
+    </w:p>
+    <w:p>
+      <w:pPr>
+        <w:jc w:val="center"/>
+        <w:rPr>
+          <w:rFonts w:ascii="Times New Roman" w:hAnsi="Times New Roman" w:cs="Times New Roman"/>
+          <w:b/>
+          <w:bCs/>
+          <w:sz w:val="32"/>
+          <w:szCs w:val="28"/>
+        </w:rPr>
+      </w:pPr>
+    </w:p>
+    <w:p>
+      <w:pPr>
+        <w:rPr>
+          <w:rFonts w:ascii="Times New Roman" w:hAnsi="Times New Roman" w:cs="Times New Roman"/>
+          <w:b/>
+          <w:bCs/>
+          <w:sz w:val="32"/>
+          <w:szCs w:val="28"/>
+        </w:rPr>
+      </w:pPr>
+    </w:p>
+    <w:p>
+      <w:pPr>
         <w:rPr>
           <w:rFonts w:ascii="Times New Roman" w:hAnsi="Times New Roman" w:cs="Times New Roman"/>
           <w:b/>
@@ -3391,563 +4225,137 @@
           <w:szCs w:val="28"/>
         </w:rPr>
       </w:pPr>
-    </w:p>
-    <w:p>
-      <w:pPr>
-        <w:jc w:val="center"/>
-        <w:rPr>
-          <w:rFonts w:ascii="Times New Roman" w:hAnsi="Times New Roman" w:cs="Times New Roman"/>
-          <w:b/>
-          <w:bCs/>
-          <w:sz w:val="32"/>
-          <w:szCs w:val="28"/>
-        </w:rPr>
-      </w:pPr>
-    </w:p>
-    <w:p>
-      <w:pPr>
-        <w:jc w:val="center"/>
-        <w:rPr>
-          <w:rFonts w:ascii="Times New Roman" w:hAnsi="Times New Roman" w:cs="Times New Roman"/>
-          <w:b/>
-          <w:bCs/>
-          <w:sz w:val="32"/>
-          <w:szCs w:val="28"/>
-        </w:rPr>
-      </w:pPr>
-    </w:p>
-    <w:p>
-      <w:pPr>
-        <w:jc w:val="center"/>
-        <w:rPr>
-          <w:rFonts w:ascii="Times New Roman" w:hAnsi="Times New Roman" w:cs="Times New Roman"/>
-          <w:b/>
-          <w:bCs/>
-          <w:sz w:val="32"/>
-          <w:szCs w:val="28"/>
-        </w:rPr>
-      </w:pPr>
-    </w:p>
-    <w:p>
-      <w:pPr>
-        <w:jc w:val="center"/>
-        <w:rPr>
-          <w:rFonts w:ascii="Times New Roman" w:hAnsi="Times New Roman" w:cs="Times New Roman"/>
-          <w:b/>
-          <w:bCs/>
-          <w:sz w:val="32"/>
-          <w:szCs w:val="28"/>
-        </w:rPr>
-      </w:pPr>
-    </w:p>
-    <w:p>
-      <w:pPr>
-        <w:jc w:val="center"/>
-        <w:rPr>
-          <w:rFonts w:ascii="Times New Roman" w:hAnsi="Times New Roman" w:cs="Times New Roman"/>
-          <w:b/>
-          <w:bCs/>
-          <w:sz w:val="32"/>
-          <w:szCs w:val="28"/>
-        </w:rPr>
-      </w:pPr>
-    </w:p>
-    <w:p>
-      <w:pPr>
-        <w:jc w:val="center"/>
-        <w:rPr>
-          <w:rFonts w:ascii="Times New Roman" w:hAnsi="Times New Roman" w:cs="Times New Roman"/>
-          <w:b/>
-          <w:bCs/>
-          <w:sz w:val="32"/>
-          <w:szCs w:val="28"/>
-        </w:rPr>
-      </w:pPr>
-    </w:p>
-    <w:p>
-      <w:pPr>
-        <w:jc w:val="center"/>
-        <w:rPr>
-          <w:rFonts w:ascii="Times New Roman" w:hAnsi="Times New Roman" w:cs="Times New Roman"/>
-          <w:b/>
-          <w:bCs/>
-          <w:sz w:val="32"/>
-          <w:szCs w:val="28"/>
-        </w:rPr>
-      </w:pPr>
-    </w:p>
-    <w:p>
-      <w:pPr>
-        <w:jc w:val="center"/>
-        <w:rPr>
-          <w:rFonts w:ascii="Times New Roman" w:hAnsi="Times New Roman" w:cs="Times New Roman"/>
-          <w:b/>
-          <w:bCs/>
-          <w:sz w:val="32"/>
-          <w:szCs w:val="28"/>
-        </w:rPr>
-      </w:pPr>
-    </w:p>
-    <w:p>
-      <w:pPr>
-        <w:jc w:val="center"/>
-        <w:rPr>
-          <w:rFonts w:ascii="Times New Roman" w:hAnsi="Times New Roman" w:cs="Times New Roman"/>
-          <w:b/>
-          <w:bCs/>
-          <w:sz w:val="32"/>
-          <w:szCs w:val="28"/>
-        </w:rPr>
-      </w:pPr>
-    </w:p>
-    <w:p>
-      <w:pPr>
-        <w:jc w:val="center"/>
-        <w:rPr>
-          <w:rFonts w:ascii="Times New Roman" w:hAnsi="Times New Roman" w:cs="Times New Roman"/>
-          <w:b/>
-          <w:bCs/>
-          <w:sz w:val="32"/>
-          <w:szCs w:val="28"/>
-        </w:rPr>
-      </w:pPr>
-    </w:p>
-    <w:p>
-      <w:pPr>
-        <w:jc w:val="center"/>
-        <w:rPr>
-          <w:rFonts w:ascii="Times New Roman" w:hAnsi="Times New Roman" w:cs="Times New Roman"/>
-          <w:b/>
-          <w:bCs/>
-          <w:sz w:val="32"/>
-          <w:szCs w:val="28"/>
-        </w:rPr>
-      </w:pPr>
-    </w:p>
-    <w:p>
-      <w:pPr>
-        <w:jc w:val="center"/>
-        <w:rPr>
-          <w:rFonts w:ascii="Times New Roman" w:hAnsi="Times New Roman" w:cs="Times New Roman"/>
-          <w:b/>
-          <w:bCs/>
-          <w:sz w:val="32"/>
-          <w:szCs w:val="28"/>
-        </w:rPr>
-      </w:pPr>
-    </w:p>
-    <w:p>
-      <w:pPr>
-        <w:jc w:val="center"/>
-        <w:rPr>
-          <w:rFonts w:ascii="Times New Roman" w:hAnsi="Times New Roman" w:cs="Times New Roman"/>
-          <w:b/>
-          <w:bCs/>
-          <w:sz w:val="32"/>
-          <w:szCs w:val="28"/>
-        </w:rPr>
-      </w:pPr>
-    </w:p>
-    <w:p>
-      <w:pPr>
-        <w:jc w:val="center"/>
-        <w:rPr>
-          <w:rFonts w:ascii="Times New Roman" w:hAnsi="Times New Roman" w:cs="Times New Roman"/>
-          <w:b/>
-          <w:bCs/>
-          <w:sz w:val="32"/>
-          <w:szCs w:val="28"/>
-        </w:rPr>
-      </w:pPr>
-    </w:p>
-    <w:p>
-      <w:pPr>
-        <w:jc w:val="center"/>
-        <w:rPr>
-          <w:rFonts w:ascii="Times New Roman" w:hAnsi="Times New Roman" w:cs="Times New Roman"/>
-          <w:b/>
-          <w:bCs/>
-          <w:sz w:val="32"/>
-          <w:szCs w:val="28"/>
-        </w:rPr>
-      </w:pPr>
-    </w:p>
-    <w:p>
-      <w:pPr>
-        <w:jc w:val="center"/>
-        <w:rPr>
-          <w:rFonts w:ascii="Times New Roman" w:hAnsi="Times New Roman" w:cs="Times New Roman"/>
-          <w:b/>
-          <w:bCs/>
-          <w:sz w:val="32"/>
-          <w:szCs w:val="28"/>
-        </w:rPr>
-      </w:pPr>
-    </w:p>
-    <w:p>
-      <w:pPr>
-        <w:jc w:val="center"/>
-        <w:rPr>
-          <w:rFonts w:ascii="Times New Roman" w:hAnsi="Times New Roman" w:cs="Times New Roman"/>
-          <w:b/>
-          <w:bCs/>
-          <w:sz w:val="32"/>
-          <w:szCs w:val="28"/>
-        </w:rPr>
-      </w:pPr>
-    </w:p>
-    <w:p>
-      <w:pPr>
-        <w:jc w:val="center"/>
-        <w:rPr>
-          <w:rFonts w:ascii="Times New Roman" w:hAnsi="Times New Roman" w:cs="Times New Roman"/>
-          <w:b/>
-          <w:bCs/>
-          <w:sz w:val="32"/>
-          <w:szCs w:val="28"/>
-        </w:rPr>
-      </w:pPr>
-    </w:p>
-    <w:p>
-      <w:pPr>
-        <w:jc w:val="center"/>
-        <w:rPr>
-          <w:rFonts w:ascii="Times New Roman" w:hAnsi="Times New Roman" w:cs="Times New Roman"/>
-          <w:b/>
-          <w:bCs/>
-          <w:sz w:val="32"/>
-          <w:szCs w:val="28"/>
-        </w:rPr>
-      </w:pPr>
-    </w:p>
-    <w:p>
-      <w:pPr>
-        <w:jc w:val="center"/>
-        <w:rPr>
-          <w:rFonts w:ascii="Times New Roman" w:hAnsi="Times New Roman" w:cs="Times New Roman"/>
-          <w:b/>
-          <w:bCs/>
-          <w:sz w:val="32"/>
-          <w:szCs w:val="28"/>
-        </w:rPr>
-      </w:pPr>
-    </w:p>
-    <w:p>
-      <w:pPr>
-        <w:jc w:val="center"/>
-        <w:rPr>
-          <w:rFonts w:ascii="Times New Roman" w:hAnsi="Times New Roman" w:cs="Times New Roman"/>
-          <w:b/>
-          <w:bCs/>
-          <w:sz w:val="32"/>
-          <w:szCs w:val="28"/>
-        </w:rPr>
-      </w:pPr>
-    </w:p>
-    <w:p>
-      <w:pPr>
-        <w:jc w:val="center"/>
-        <w:rPr>
-          <w:rFonts w:ascii="Times New Roman" w:hAnsi="Times New Roman" w:cs="Times New Roman"/>
-          <w:b/>
-          <w:bCs/>
-          <w:sz w:val="32"/>
-          <w:szCs w:val="28"/>
-        </w:rPr>
-      </w:pPr>
-    </w:p>
-    <w:p>
-      <w:pPr>
-        <w:jc w:val="center"/>
-        <w:rPr>
-          <w:rFonts w:ascii="Times New Roman" w:hAnsi="Times New Roman" w:cs="Times New Roman"/>
-          <w:b/>
-          <w:bCs/>
-          <w:sz w:val="32"/>
-          <w:szCs w:val="28"/>
-        </w:rPr>
-      </w:pPr>
-    </w:p>
-    <w:p>
-      <w:pPr>
-        <w:jc w:val="center"/>
-        <w:rPr>
-          <w:rFonts w:ascii="Times New Roman" w:hAnsi="Times New Roman" w:cs="Times New Roman"/>
-          <w:b/>
-          <w:bCs/>
-          <w:sz w:val="32"/>
-          <w:szCs w:val="28"/>
-        </w:rPr>
-      </w:pPr>
-      <w:r>
-        <w:rPr>
-          <w:rFonts w:ascii="Times New Roman" w:hAnsi="Times New Roman" w:cs="Times New Roman"/>
-          <w:b/>
-          <w:bCs/>
-          <w:sz w:val="32"/>
-          <w:szCs w:val="28"/>
-        </w:rPr>
-        <w:lastRenderedPageBreak/>
-        <w:t>API ARCHITECTURE</w:t>
-      </w:r>
-    </w:p>
-    <w:p>
-      <w:pPr>
-        <w:jc w:val="center"/>
-        <w:rPr>
-          <w:rFonts w:ascii="Times New Roman" w:hAnsi="Times New Roman" w:cs="Times New Roman"/>
-          <w:b/>
-          <w:bCs/>
-          <w:sz w:val="32"/>
-          <w:szCs w:val="28"/>
-        </w:rPr>
-      </w:pPr>
-    </w:p>
-    <w:p>
-      <w:pPr>
-        <w:rPr>
-          <w:rFonts w:ascii="Times New Roman" w:hAnsi="Times New Roman" w:cs="Times New Roman"/>
-          <w:b/>
-          <w:bCs/>
-          <w:sz w:val="32"/>
-          <w:szCs w:val="28"/>
-        </w:rPr>
-      </w:pPr>
-    </w:p>
-    <w:p>
-      <w:pPr>
-        <w:rPr>
-          <w:rFonts w:ascii="Times New Roman" w:hAnsi="Times New Roman" w:cs="Times New Roman"/>
-          <w:sz w:val="24"/>
-          <w:szCs w:val="22"/>
-        </w:rPr>
-      </w:pPr>
-    </w:p>
-    <w:p>
-      <w:pPr>
-        <w:jc w:val="center"/>
-        <w:rPr>
-          <w:rFonts w:ascii="Times New Roman" w:hAnsi="Times New Roman" w:cs="Times New Roman"/>
-          <w:b/>
-          <w:bCs/>
-          <w:sz w:val="32"/>
-          <w:szCs w:val="28"/>
-        </w:rPr>
-      </w:pPr>
-    </w:p>
-    <w:p>
-      <w:pPr>
-        <w:jc w:val="center"/>
-        <w:rPr>
-          <w:rFonts w:ascii="Times New Roman" w:hAnsi="Times New Roman" w:cs="Times New Roman"/>
-          <w:b/>
-          <w:bCs/>
-          <w:sz w:val="32"/>
-          <w:szCs w:val="28"/>
-        </w:rPr>
-      </w:pPr>
-    </w:p>
-    <w:p>
-      <w:pPr>
-        <w:jc w:val="center"/>
-        <w:rPr>
-          <w:rFonts w:ascii="Times New Roman" w:hAnsi="Times New Roman" w:cs="Times New Roman"/>
-          <w:b/>
-          <w:bCs/>
-          <w:sz w:val="32"/>
-          <w:szCs w:val="28"/>
-        </w:rPr>
-      </w:pPr>
-    </w:p>
-    <w:p>
-      <w:pPr>
-        <w:jc w:val="center"/>
-        <w:rPr>
-          <w:rFonts w:ascii="Times New Roman" w:hAnsi="Times New Roman" w:cs="Times New Roman"/>
-          <w:b/>
-          <w:bCs/>
-          <w:sz w:val="32"/>
-          <w:szCs w:val="28"/>
-        </w:rPr>
-      </w:pPr>
-    </w:p>
-    <w:p>
-      <w:pPr>
-        <w:jc w:val="center"/>
-        <w:rPr>
-          <w:rFonts w:ascii="Times New Roman" w:hAnsi="Times New Roman" w:cs="Times New Roman"/>
-          <w:b/>
-          <w:bCs/>
-          <w:sz w:val="32"/>
-          <w:szCs w:val="28"/>
-        </w:rPr>
-      </w:pPr>
-    </w:p>
-    <w:p>
-      <w:pPr>
-        <w:jc w:val="center"/>
-        <w:rPr>
-          <w:rFonts w:ascii="Times New Roman" w:hAnsi="Times New Roman" w:cs="Times New Roman"/>
-          <w:b/>
-          <w:bCs/>
-          <w:sz w:val="32"/>
-          <w:szCs w:val="28"/>
-        </w:rPr>
-      </w:pPr>
-    </w:p>
-    <w:p>
-      <w:pPr>
-        <w:jc w:val="center"/>
-        <w:rPr>
-          <w:rFonts w:ascii="Times New Roman" w:hAnsi="Times New Roman" w:cs="Times New Roman"/>
-          <w:b/>
-          <w:bCs/>
-          <w:sz w:val="32"/>
-          <w:szCs w:val="28"/>
-        </w:rPr>
-      </w:pPr>
-    </w:p>
-    <w:p>
-      <w:pPr>
-        <w:jc w:val="center"/>
-        <w:rPr>
-          <w:rFonts w:ascii="Times New Roman" w:hAnsi="Times New Roman" w:cs="Times New Roman"/>
-          <w:b/>
-          <w:bCs/>
-          <w:sz w:val="32"/>
-          <w:szCs w:val="28"/>
-        </w:rPr>
-      </w:pPr>
-    </w:p>
-    <w:p>
-      <w:pPr>
-        <w:jc w:val="center"/>
-        <w:rPr>
-          <w:rFonts w:ascii="Times New Roman" w:hAnsi="Times New Roman" w:cs="Times New Roman"/>
-          <w:b/>
-          <w:bCs/>
-          <w:sz w:val="32"/>
-          <w:szCs w:val="28"/>
-        </w:rPr>
-      </w:pPr>
-    </w:p>
-    <w:p>
-      <w:pPr>
-        <w:jc w:val="center"/>
-        <w:rPr>
-          <w:rFonts w:ascii="Times New Roman" w:hAnsi="Times New Roman" w:cs="Times New Roman"/>
-          <w:b/>
-          <w:bCs/>
-          <w:sz w:val="32"/>
-          <w:szCs w:val="28"/>
-        </w:rPr>
-      </w:pPr>
-    </w:p>
-    <w:p>
-      <w:pPr>
-        <w:jc w:val="center"/>
-        <w:rPr>
-          <w:rFonts w:ascii="Times New Roman" w:hAnsi="Times New Roman" w:cs="Times New Roman"/>
-          <w:b/>
-          <w:bCs/>
-          <w:sz w:val="32"/>
-          <w:szCs w:val="28"/>
-        </w:rPr>
-      </w:pPr>
-    </w:p>
-    <w:p>
-      <w:pPr>
-        <w:jc w:val="center"/>
-        <w:rPr>
-          <w:rFonts w:ascii="Times New Roman" w:hAnsi="Times New Roman" w:cs="Times New Roman"/>
-          <w:b/>
-          <w:bCs/>
-          <w:sz w:val="32"/>
-          <w:szCs w:val="28"/>
-        </w:rPr>
-      </w:pPr>
-    </w:p>
-    <w:p>
-      <w:pPr>
-        <w:jc w:val="center"/>
-        <w:rPr>
-          <w:rFonts w:ascii="Times New Roman" w:hAnsi="Times New Roman" w:cs="Times New Roman"/>
-          <w:b/>
-          <w:bCs/>
-          <w:sz w:val="32"/>
-          <w:szCs w:val="28"/>
-        </w:rPr>
-      </w:pPr>
-    </w:p>
-    <w:p>
-      <w:pPr>
-        <w:jc w:val="center"/>
-        <w:rPr>
-          <w:rFonts w:ascii="Times New Roman" w:hAnsi="Times New Roman" w:cs="Times New Roman"/>
-          <w:b/>
-          <w:bCs/>
-          <w:sz w:val="32"/>
-          <w:szCs w:val="28"/>
-        </w:rPr>
-      </w:pPr>
-    </w:p>
-    <w:p>
-      <w:pPr>
-        <w:jc w:val="center"/>
-        <w:rPr>
-          <w:rFonts w:ascii="Times New Roman" w:hAnsi="Times New Roman" w:cs="Times New Roman"/>
-          <w:b/>
-          <w:bCs/>
-          <w:sz w:val="32"/>
-          <w:szCs w:val="28"/>
-        </w:rPr>
-      </w:pPr>
-    </w:p>
-    <w:p>
-      <w:pPr>
-        <w:jc w:val="center"/>
-        <w:rPr>
-          <w:rFonts w:ascii="Times New Roman" w:hAnsi="Times New Roman" w:cs="Times New Roman"/>
-          <w:b/>
-          <w:bCs/>
-          <w:sz w:val="32"/>
-          <w:szCs w:val="28"/>
-        </w:rPr>
-      </w:pPr>
-    </w:p>
-    <w:p>
-      <w:pPr>
-        <w:jc w:val="center"/>
-        <w:rPr>
-          <w:rFonts w:ascii="Times New Roman" w:hAnsi="Times New Roman" w:cs="Times New Roman"/>
-          <w:b/>
-          <w:bCs/>
-          <w:sz w:val="32"/>
-          <w:szCs w:val="28"/>
-        </w:rPr>
-      </w:pPr>
-    </w:p>
-    <w:p>
-      <w:pPr>
-        <w:jc w:val="center"/>
-        <w:rPr>
-          <w:rFonts w:ascii="Times New Roman" w:hAnsi="Times New Roman" w:cs="Times New Roman"/>
-          <w:b/>
-          <w:bCs/>
-          <w:sz w:val="32"/>
-          <w:szCs w:val="28"/>
-        </w:rPr>
-      </w:pPr>
-    </w:p>
-    <w:p>
-      <w:pPr>
-        <w:jc w:val="center"/>
-        <w:rPr>
-          <w:rFonts w:ascii="Times New Roman" w:hAnsi="Times New Roman" w:cs="Times New Roman"/>
-          <w:b/>
-          <w:bCs/>
-          <w:sz w:val="32"/>
-          <w:szCs w:val="28"/>
+      <w:r>
+        <w:rPr>
+          <w:rFonts w:ascii="Times New Roman" w:hAnsi="Times New Roman" w:cs="Times New Roman"/>
+          <w:sz w:val="28"/>
+          <w:szCs w:val="24"/>
+        </w:rPr>
+        <w:drawing>
+          <wp:anchor distT="0" distB="0" distL="114300" distR="114300" simplePos="0" relativeHeight="251677184" behindDoc="0" locked="0" layoutInCell="1" allowOverlap="1" wp14:anchorId="751D1BAC" wp14:editId="1439AA31">
+            <wp:simplePos x="0" y="0"/>
+            <wp:positionH relativeFrom="margin">
+              <wp:posOffset>-419100</wp:posOffset>
+            </wp:positionH>
+            <wp:positionV relativeFrom="paragraph">
+              <wp:posOffset>3921125</wp:posOffset>
+            </wp:positionV>
+            <wp:extent cx="6656705" cy="3773805"/>
+            <wp:effectExtent l="0" t="0" r="0" b="0"/>
+            <wp:wrapTopAndBottom/>
+            <wp:docPr id="13" name="Picture 13"/>
+            <wp:cNvGraphicFramePr>
+              <a:graphicFrameLocks xmlns:a="http://schemas.openxmlformats.org/drawingml/2006/main" noChangeAspect="1"/>
+            </wp:cNvGraphicFramePr>
+            <a:graphic xmlns:a="http://schemas.openxmlformats.org/drawingml/2006/main">
+              <a:graphicData uri="http://schemas.openxmlformats.org/drawingml/2006/picture">
+                <pic:pic xmlns:pic="http://schemas.openxmlformats.org/drawingml/2006/picture">
+                  <pic:nvPicPr>
+                    <pic:cNvPr id="1" name=""/>
+                    <pic:cNvPicPr/>
+                  </pic:nvPicPr>
+                  <pic:blipFill>
+                    <a:blip r:embed="rId14">
+                      <a:extLst>
+                        <a:ext uri="{28A0092B-C50C-407E-A947-70E740481C1C}">
+                          <a14:useLocalDpi xmlns:a14="http://schemas.microsoft.com/office/drawing/2010/main" val="0"/>
+                        </a:ext>
+                      </a:extLst>
+                    </a:blip>
+                    <a:stretch>
+                      <a:fillRect/>
+                    </a:stretch>
+                  </pic:blipFill>
+                  <pic:spPr>
+                    <a:xfrm>
+                      <a:off x="0" y="0"/>
+                      <a:ext cx="6656705" cy="3773805"/>
+                    </a:xfrm>
+                    <a:prstGeom prst="rect">
+                      <a:avLst/>
+                    </a:prstGeom>
+                  </pic:spPr>
+                </pic:pic>
+              </a:graphicData>
+            </a:graphic>
+            <wp14:sizeRelH relativeFrom="margin">
+              <wp14:pctWidth>0</wp14:pctWidth>
+            </wp14:sizeRelH>
+            <wp14:sizeRelV relativeFrom="margin">
+              <wp14:pctHeight>0</wp14:pctHeight>
+            </wp14:sizeRelV>
+          </wp:anchor>
+        </w:drawing>
+      </w:r>
+      <w:r>
+        <w:rPr>
+          <w:rFonts w:ascii="Times New Roman" w:hAnsi="Times New Roman" w:cs="Times New Roman"/>
+          <w:sz w:val="28"/>
+          <w:szCs w:val="24"/>
+        </w:rPr>
+        <w:drawing>
+          <wp:anchor distT="0" distB="0" distL="114300" distR="114300" simplePos="0" relativeHeight="251676160" behindDoc="0" locked="0" layoutInCell="1" allowOverlap="1" wp14:anchorId="0EDDBF2B" wp14:editId="0A232486">
+            <wp:simplePos x="0" y="0"/>
+            <wp:positionH relativeFrom="margin">
+              <wp:posOffset>-404495</wp:posOffset>
+            </wp:positionH>
+            <wp:positionV relativeFrom="paragraph">
+              <wp:posOffset>461645</wp:posOffset>
+            </wp:positionV>
+            <wp:extent cx="6641465" cy="3497580"/>
+            <wp:effectExtent l="0" t="0" r="6985" b="7620"/>
+            <wp:wrapSquare wrapText="bothSides"/>
+            <wp:docPr id="12" name="Picture 12"/>
+            <wp:cNvGraphicFramePr>
+              <a:graphicFrameLocks xmlns:a="http://schemas.openxmlformats.org/drawingml/2006/main" noChangeAspect="1"/>
+            </wp:cNvGraphicFramePr>
+            <a:graphic xmlns:a="http://schemas.openxmlformats.org/drawingml/2006/main">
+              <a:graphicData uri="http://schemas.openxmlformats.org/drawingml/2006/picture">
+                <pic:pic xmlns:pic="http://schemas.openxmlformats.org/drawingml/2006/picture">
+                  <pic:nvPicPr>
+                    <pic:cNvPr id="1" name=""/>
+                    <pic:cNvPicPr/>
+                  </pic:nvPicPr>
+                  <pic:blipFill>
+                    <a:blip r:embed="rId15">
+                      <a:extLst>
+                        <a:ext uri="{28A0092B-C50C-407E-A947-70E740481C1C}">
+                          <a14:useLocalDpi xmlns:a14="http://schemas.microsoft.com/office/drawing/2010/main" val="0"/>
+                        </a:ext>
+                      </a:extLst>
+                    </a:blip>
+                    <a:stretch>
+                      <a:fillRect/>
+                    </a:stretch>
+                  </pic:blipFill>
+                  <pic:spPr>
+                    <a:xfrm>
+                      <a:off x="0" y="0"/>
+                      <a:ext cx="6641465" cy="3497580"/>
+                    </a:xfrm>
+                    <a:prstGeom prst="rect">
+                      <a:avLst/>
+                    </a:prstGeom>
+                  </pic:spPr>
+                </pic:pic>
+              </a:graphicData>
+            </a:graphic>
+            <wp14:sizeRelH relativeFrom="margin">
+              <wp14:pctWidth>0</wp14:pctWidth>
+            </wp14:sizeRelH>
+            <wp14:sizeRelV relativeFrom="margin">
+              <wp14:pctHeight>0</wp14:pctHeight>
+            </wp14:sizeRelV>
+          </wp:anchor>
+        </w:drawing>
+      </w:r>
+    </w:p>
+    <w:p>
+      <w:pPr>
+        <w:rPr>
+          <w:rFonts w:ascii="Times New Roman" w:hAnsi="Times New Roman" w:cs="Times New Roman"/>
+          <w:sz w:val="28"/>
+          <w:szCs w:val="24"/>
         </w:rPr>
       </w:pPr>
     </w:p>
@@ -3965,6 +4373,155 @@
 <file path=word/numbering.xml><?xml version="1.0" encoding="utf-8"?>
 <w:numbering xmlns:wpc="http://schemas.microsoft.com/office/word/2010/wordprocessingCanvas" xmlns:cx="http://schemas.microsoft.com/office/drawing/2014/chartex" xmlns:cx1="http://schemas.microsoft.com/office/drawing/2015/9/8/chartex" xmlns:cx2="http://schemas.microsoft.com/office/drawing/2015/10/21/chartex" xmlns:cx3="http://schemas.microsoft.com/office/drawing/2016/5/9/chartex" xmlns:cx4="http://schemas.microsoft.com/office/drawing/2016/5/10/chartex" xmlns:cx5="http://schemas.microsoft.com/office/drawing/2016/5/11/chartex" xmlns:cx6="http://schemas.microsoft.com/office/drawing/2016/5/12/chartex" xmlns:cx7="http://schemas.microsoft.com/office/drawing/2016/5/13/chartex" xmlns:cx8="http://schemas.microsoft.com/office/drawing/2016/5/14/chartex" xmlns:mc="http://schemas.openxmlformats.org/markup-compatibility/2006" xmlns:aink="http://schemas.microsoft.com/office/drawing/2016/ink" xmlns:am3d="http://schemas.microsoft.com/office/drawing/2017/model3d" xmlns:o="urn:schemas-microsoft-com:office:office" xmlns:oel="http://schemas.microsoft.com/office/2019/extlst" xmlns:r="http://schemas.openxmlformats.org/officeDocument/2006/relationships" xmlns:m="http://schemas.openxmlformats.org/officeDocument/2006/math" xmlns:v="urn:schemas-microsoft-com:vml" xmlns:wp14="http://schemas.microsoft.com/office/word/2010/wordprocessingDrawing" xmlns:wp="http://schemas.openxmlformats.org/drawingml/2006/wordprocessingDrawing" xmlns:w10="urn:schemas-microsoft-com:office:word" xmlns:w="http://schemas.openxmlformats.org/wordprocessingml/2006/main" xmlns:w14="http://schemas.microsoft.com/office/word/2010/wordml" xmlns:w15="http://schemas.microsoft.com/office/word/2012/wordml" xmlns:w16cex="http://schemas.microsoft.com/office/word/2018/wordml/cex" xmlns:w16cid="http://schemas.microsoft.com/office/word/2016/wordml/cid" xmlns:w16="http://schemas.microsoft.com/office/word/2018/wordml" xmlns:w16sdtdh="http://schemas.microsoft.com/office/word/2020/wordml/sdtdatahash" xmlns:w16se="http://schemas.microsoft.com/office/word/2015/wordml/symex" xmlns:wpg="http://schemas.microsoft.com/office/word/2010/wordprocessingGroup" xmlns:wpi="http://schemas.microsoft.com/office/word/2010/wordprocessingInk" xmlns:wne="http://schemas.microsoft.com/office/word/2006/wordml" xmlns:wps="http://schemas.microsoft.com/office/word/2010/wordprocessingShape" mc:Ignorable="w14 w15 w16se w16cid w16 w16cex w16sdtdh wp14">
   <w:abstractNum w:abstractNumId="0" w15:restartNumberingAfterBreak="0">
+    <w:nsid w:val="11A92CA1"/>
+    <w:multiLevelType w:val="multilevel"/>
+    <w:tmpl w:val="CA140D4E"/>
+    <w:lvl w:ilvl="0">
+      <w:start w:val="1"/>
+      <w:numFmt w:val="bullet"/>
+      <w:lvlText w:val=""/>
+      <w:lvlJc w:val="left"/>
+      <w:pPr>
+        <w:tabs>
+          <w:tab w:val="num" w:pos="720"/>
+        </w:tabs>
+        <w:ind w:left="720" w:hanging="360"/>
+      </w:pPr>
+      <w:rPr>
+        <w:rFonts w:ascii="Symbol" w:hAnsi="Symbol" w:hint="default"/>
+        <w:sz w:val="20"/>
+      </w:rPr>
+    </w:lvl>
+    <w:lvl w:ilvl="1" w:tentative="1">
+      <w:start w:val="1"/>
+      <w:numFmt w:val="bullet"/>
+      <w:lvlText w:val="o"/>
+      <w:lvlJc w:val="left"/>
+      <w:pPr>
+        <w:tabs>
+          <w:tab w:val="num" w:pos="1440"/>
+        </w:tabs>
+        <w:ind w:left="1440" w:hanging="360"/>
+      </w:pPr>
+      <w:rPr>
+        <w:rFonts w:ascii="Courier New" w:hAnsi="Courier New" w:hint="default"/>
+        <w:sz w:val="20"/>
+      </w:rPr>
+    </w:lvl>
+    <w:lvl w:ilvl="2" w:tentative="1">
+      <w:start w:val="1"/>
+      <w:numFmt w:val="bullet"/>
+      <w:lvlText w:val=""/>
+      <w:lvlJc w:val="left"/>
+      <w:pPr>
+        <w:tabs>
+          <w:tab w:val="num" w:pos="2160"/>
+        </w:tabs>
+        <w:ind w:left="2160" w:hanging="360"/>
+      </w:pPr>
+      <w:rPr>
+        <w:rFonts w:ascii="Wingdings" w:hAnsi="Wingdings" w:hint="default"/>
+        <w:sz w:val="20"/>
+      </w:rPr>
+    </w:lvl>
+    <w:lvl w:ilvl="3" w:tentative="1">
+      <w:start w:val="1"/>
+      <w:numFmt w:val="bullet"/>
+      <w:lvlText w:val=""/>
+      <w:lvlJc w:val="left"/>
+      <w:pPr>
+        <w:tabs>
+          <w:tab w:val="num" w:pos="2880"/>
+        </w:tabs>
+        <w:ind w:left="2880" w:hanging="360"/>
+      </w:pPr>
+      <w:rPr>
+        <w:rFonts w:ascii="Wingdings" w:hAnsi="Wingdings" w:hint="default"/>
+        <w:sz w:val="20"/>
+      </w:rPr>
+    </w:lvl>
+    <w:lvl w:ilvl="4" w:tentative="1">
+      <w:start w:val="1"/>
+      <w:numFmt w:val="bullet"/>
+      <w:lvlText w:val=""/>
+      <w:lvlJc w:val="left"/>
+      <w:pPr>
+        <w:tabs>
+          <w:tab w:val="num" w:pos="3600"/>
+        </w:tabs>
+        <w:ind w:left="3600" w:hanging="360"/>
+      </w:pPr>
+      <w:rPr>
+        <w:rFonts w:ascii="Wingdings" w:hAnsi="Wingdings" w:hint="default"/>
+        <w:sz w:val="20"/>
+      </w:rPr>
+    </w:lvl>
+    <w:lvl w:ilvl="5" w:tentative="1">
+      <w:start w:val="1"/>
+      <w:numFmt w:val="bullet"/>
+      <w:lvlText w:val=""/>
+      <w:lvlJc w:val="left"/>
+      <w:pPr>
+        <w:tabs>
+          <w:tab w:val="num" w:pos="4320"/>
+        </w:tabs>
+        <w:ind w:left="4320" w:hanging="360"/>
+      </w:pPr>
+      <w:rPr>
+        <w:rFonts w:ascii="Wingdings" w:hAnsi="Wingdings" w:hint="default"/>
+        <w:sz w:val="20"/>
+      </w:rPr>
+    </w:lvl>
+    <w:lvl w:ilvl="6" w:tentative="1">
+      <w:start w:val="1"/>
+      <w:numFmt w:val="bullet"/>
+      <w:lvlText w:val=""/>
+      <w:lvlJc w:val="left"/>
+      <w:pPr>
+        <w:tabs>
+          <w:tab w:val="num" w:pos="5040"/>
+        </w:tabs>
+        <w:ind w:left="5040" w:hanging="360"/>
+      </w:pPr>
+      <w:rPr>
+        <w:rFonts w:ascii="Wingdings" w:hAnsi="Wingdings" w:hint="default"/>
+        <w:sz w:val="20"/>
+      </w:rPr>
+    </w:lvl>
+    <w:lvl w:ilvl="7" w:tentative="1">
+      <w:start w:val="1"/>
+      <w:numFmt w:val="bullet"/>
+      <w:lvlText w:val=""/>
+      <w:lvlJc w:val="left"/>
+      <w:pPr>
+        <w:tabs>
+          <w:tab w:val="num" w:pos="5760"/>
+        </w:tabs>
+        <w:ind w:left="5760" w:hanging="360"/>
+      </w:pPr>
+      <w:rPr>
+        <w:rFonts w:ascii="Wingdings" w:hAnsi="Wingdings" w:hint="default"/>
+        <w:sz w:val="20"/>
+      </w:rPr>
+    </w:lvl>
+    <w:lvl w:ilvl="8" w:tentative="1">
+      <w:start w:val="1"/>
+      <w:numFmt w:val="bullet"/>
+      <w:lvlText w:val=""/>
+      <w:lvlJc w:val="left"/>
+      <w:pPr>
+        <w:tabs>
+          <w:tab w:val="num" w:pos="6480"/>
+        </w:tabs>
+        <w:ind w:left="6480" w:hanging="360"/>
+      </w:pPr>
+      <w:rPr>
+        <w:rFonts w:ascii="Wingdings" w:hAnsi="Wingdings" w:hint="default"/>
+        <w:sz w:val="20"/>
+      </w:rPr>
+    </w:lvl>
+  </w:abstractNum>
+  <w:abstractNum w:abstractNumId="1" w15:restartNumberingAfterBreak="0">
     <w:nsid w:val="18DF4C05"/>
     <w:multiLevelType w:val="hybridMultilevel"/>
     <w:tmpl w:val="BF18A0D6"/>
@@ -4053,7 +4610,7 @@
       </w:pPr>
     </w:lvl>
   </w:abstractNum>
-  <w:abstractNum w:abstractNumId="1" w15:restartNumberingAfterBreak="0">
+  <w:abstractNum w:abstractNumId="2" w15:restartNumberingAfterBreak="0">
     <w:nsid w:val="251E22C0"/>
     <w:multiLevelType w:val="hybridMultilevel"/>
     <w:tmpl w:val="BAF4D0AA"/>
@@ -4139,7 +4696,7 @@
       </w:pPr>
     </w:lvl>
   </w:abstractNum>
-  <w:abstractNum w:abstractNumId="2" w15:restartNumberingAfterBreak="0">
+  <w:abstractNum w:abstractNumId="3" w15:restartNumberingAfterBreak="0">
     <w:nsid w:val="2B175E96"/>
     <w:multiLevelType w:val="hybridMultilevel"/>
     <w:tmpl w:val="6E147466"/>
@@ -4252,7 +4809,7 @@
       </w:rPr>
     </w:lvl>
   </w:abstractNum>
-  <w:abstractNum w:abstractNumId="3" w15:restartNumberingAfterBreak="0">
+  <w:abstractNum w:abstractNumId="4" w15:restartNumberingAfterBreak="0">
     <w:nsid w:val="2C0C0D97"/>
     <w:multiLevelType w:val="hybridMultilevel"/>
     <w:tmpl w:val="3BD0F3FE"/>
@@ -4365,7 +4922,7 @@
       </w:rPr>
     </w:lvl>
   </w:abstractNum>
-  <w:abstractNum w:abstractNumId="4" w15:restartNumberingAfterBreak="0">
+  <w:abstractNum w:abstractNumId="5" w15:restartNumberingAfterBreak="0">
     <w:nsid w:val="36272C88"/>
     <w:multiLevelType w:val="hybridMultilevel"/>
     <w:tmpl w:val="E56E3AF8"/>
@@ -4454,7 +5011,7 @@
       </w:pPr>
     </w:lvl>
   </w:abstractNum>
-  <w:abstractNum w:abstractNumId="5" w15:restartNumberingAfterBreak="0">
+  <w:abstractNum w:abstractNumId="6" w15:restartNumberingAfterBreak="0">
     <w:nsid w:val="64461621"/>
     <w:multiLevelType w:val="hybridMultilevel"/>
     <w:tmpl w:val="B5C4CA02"/>
@@ -4543,7 +5100,96 @@
       </w:pPr>
     </w:lvl>
   </w:abstractNum>
-  <w:abstractNum w:abstractNumId="6" w15:restartNumberingAfterBreak="0">
+  <w:abstractNum w:abstractNumId="7" w15:restartNumberingAfterBreak="0">
+    <w:nsid w:val="6ABF6AF1"/>
+    <w:multiLevelType w:val="hybridMultilevel"/>
+    <w:tmpl w:val="A66E32D4"/>
+    <w:lvl w:ilvl="0" w:tplc="40090011">
+      <w:start w:val="1"/>
+      <w:numFmt w:val="decimal"/>
+      <w:lvlText w:val="%1)"/>
+      <w:lvlJc w:val="left"/>
+      <w:pPr>
+        <w:ind w:left="360" w:hanging="360"/>
+      </w:pPr>
+      <w:rPr>
+        <w:rFonts w:hint="default"/>
+      </w:rPr>
+    </w:lvl>
+    <w:lvl w:ilvl="1" w:tplc="40090019" w:tentative="1">
+      <w:start w:val="1"/>
+      <w:numFmt w:val="lowerLetter"/>
+      <w:lvlText w:val="%2."/>
+      <w:lvlJc w:val="left"/>
+      <w:pPr>
+        <w:ind w:left="1080" w:hanging="360"/>
+      </w:pPr>
+    </w:lvl>
+    <w:lvl w:ilvl="2" w:tplc="4009001B" w:tentative="1">
+      <w:start w:val="1"/>
+      <w:numFmt w:val="lowerRoman"/>
+      <w:lvlText w:val="%3."/>
+      <w:lvlJc w:val="right"/>
+      <w:pPr>
+        <w:ind w:left="1800" w:hanging="180"/>
+      </w:pPr>
+    </w:lvl>
+    <w:lvl w:ilvl="3" w:tplc="4009000F" w:tentative="1">
+      <w:start w:val="1"/>
+      <w:numFmt w:val="decimal"/>
+      <w:lvlText w:val="%4."/>
+      <w:lvlJc w:val="left"/>
+      <w:pPr>
+        <w:ind w:left="2520" w:hanging="360"/>
+      </w:pPr>
+    </w:lvl>
+    <w:lvl w:ilvl="4" w:tplc="40090019" w:tentative="1">
+      <w:start w:val="1"/>
+      <w:numFmt w:val="lowerLetter"/>
+      <w:lvlText w:val="%5."/>
+      <w:lvlJc w:val="left"/>
+      <w:pPr>
+        <w:ind w:left="3240" w:hanging="360"/>
+      </w:pPr>
+    </w:lvl>
+    <w:lvl w:ilvl="5" w:tplc="4009001B" w:tentative="1">
+      <w:start w:val="1"/>
+      <w:numFmt w:val="lowerRoman"/>
+      <w:lvlText w:val="%6."/>
+      <w:lvlJc w:val="right"/>
+      <w:pPr>
+        <w:ind w:left="3960" w:hanging="180"/>
+      </w:pPr>
+    </w:lvl>
+    <w:lvl w:ilvl="6" w:tplc="4009000F" w:tentative="1">
+      <w:start w:val="1"/>
+      <w:numFmt w:val="decimal"/>
+      <w:lvlText w:val="%7."/>
+      <w:lvlJc w:val="left"/>
+      <w:pPr>
+        <w:ind w:left="4680" w:hanging="360"/>
+      </w:pPr>
+    </w:lvl>
+    <w:lvl w:ilvl="7" w:tplc="40090019" w:tentative="1">
+      <w:start w:val="1"/>
+      <w:numFmt w:val="lowerLetter"/>
+      <w:lvlText w:val="%8."/>
+      <w:lvlJc w:val="left"/>
+      <w:pPr>
+        <w:ind w:left="5400" w:hanging="360"/>
+      </w:pPr>
+    </w:lvl>
+    <w:lvl w:ilvl="8" w:tplc="4009001B" w:tentative="1">
+      <w:start w:val="1"/>
+      <w:numFmt w:val="lowerRoman"/>
+      <w:lvlText w:val="%9."/>
+      <w:lvlJc w:val="right"/>
+      <w:pPr>
+        <w:ind w:left="6120" w:hanging="180"/>
+      </w:pPr>
+    </w:lvl>
+  </w:abstractNum>
+  <w:abstractNum w:abstractNumId="8" w15:restartNumberingAfterBreak="0">
     <w:nsid w:val="6B5D1F68"/>
     <w:multiLevelType w:val="multilevel"/>
     <w:tmpl w:val="323A4B94"/>
@@ -4692,7 +5338,7 @@
       </w:rPr>
     </w:lvl>
   </w:abstractNum>
-  <w:abstractNum w:abstractNumId="7" w15:restartNumberingAfterBreak="0">
+  <w:abstractNum w:abstractNumId="9" w15:restartNumberingAfterBreak="0">
     <w:nsid w:val="7BDE4E56"/>
     <w:multiLevelType w:val="hybridMultilevel"/>
     <w:tmpl w:val="E12A8396"/>
@@ -4782,28 +5428,34 @@
     </w:lvl>
   </w:abstractNum>
   <w:num w:numId="1" w16cid:durableId="806430895">
+    <w:abstractNumId w:val="5"/>
+  </w:num>
+  <w:num w:numId="2" w16cid:durableId="1269241525">
     <w:abstractNumId w:val="4"/>
   </w:num>
-  <w:num w:numId="2" w16cid:durableId="1269241525">
+  <w:num w:numId="3" w16cid:durableId="1262104063">
+    <w:abstractNumId w:val="6"/>
+  </w:num>
+  <w:num w:numId="4" w16cid:durableId="781727583">
     <w:abstractNumId w:val="3"/>
   </w:num>
-  <w:num w:numId="3" w16cid:durableId="1262104063">
-    <w:abstractNumId w:val="5"/>
-  </w:num>
-  <w:num w:numId="4" w16cid:durableId="781727583">
+  <w:num w:numId="5" w16cid:durableId="496270261">
     <w:abstractNumId w:val="2"/>
   </w:num>
-  <w:num w:numId="5" w16cid:durableId="496270261">
+  <w:num w:numId="6" w16cid:durableId="1664312078">
     <w:abstractNumId w:val="1"/>
   </w:num>
-  <w:num w:numId="6" w16cid:durableId="1664312078">
-    <w:abstractNumId w:val="0"/>
-  </w:num>
   <w:num w:numId="7" w16cid:durableId="857280010">
-    <w:abstractNumId w:val="6"/>
+    <w:abstractNumId w:val="8"/>
   </w:num>
   <w:num w:numId="8" w16cid:durableId="1124618227">
+    <w:abstractNumId w:val="9"/>
+  </w:num>
+  <w:num w:numId="9" w16cid:durableId="995887629">
     <w:abstractNumId w:val="7"/>
+  </w:num>
+  <w:num w:numId="10" w16cid:durableId="459307133">
+    <w:abstractNumId w:val="0"/>
   </w:num>
 </w:numbering>
 </file>

</xml_diff>